<commit_message>
worked on stuff in class
</commit_message>
<xml_diff>
--- a/docs/Project To-dos and timeline.docx
+++ b/docs/Project To-dos and timeline.docx
@@ -120,7 +120,21 @@
         <w:rPr>
           <w:highlight w:val="green"/>
         </w:rPr>
-        <w:t>clean up year colums (2)</w:t>
+        <w:t xml:space="preserve">clean up year </w:t>
+      </w:r>
+      <w:proofErr w:type="spellStart"/>
+      <w:r>
+        <w:rPr>
+          <w:highlight w:val="green"/>
+        </w:rPr>
+        <w:t>colums</w:t>
+      </w:r>
+      <w:proofErr w:type="spellEnd"/>
+      <w:r>
+        <w:rPr>
+          <w:highlight w:val="green"/>
+        </w:rPr>
+        <w:t xml:space="preserve"> (2)</w:t>
       </w:r>
       <w:r>
         <w:rPr>
@@ -166,8 +180,13 @@
         </w:rPr>
       </w:pPr>
       <w:r>
-        <w:t>create 2 dataframes</w:t>
-      </w:r>
+        <w:t xml:space="preserve">create 2 </w:t>
+      </w:r>
+      <w:proofErr w:type="spellStart"/>
+      <w:r>
+        <w:t>dataframes</w:t>
+      </w:r>
+      <w:proofErr w:type="spellEnd"/>
       <w:r>
         <w:t xml:space="preserve"> by sex</w:t>
       </w:r>
@@ -205,8 +224,13 @@
         </w:rPr>
       </w:pPr>
       <w:r>
-        <w:t>check to make sure all events appear across the 15 olympics</w:t>
-      </w:r>
+        <w:t xml:space="preserve">check to make sure all events appear across the 15 </w:t>
+      </w:r>
+      <w:proofErr w:type="spellStart"/>
+      <w:r>
+        <w:t>olympics</w:t>
+      </w:r>
+      <w:proofErr w:type="spellEnd"/>
     </w:p>
     <w:p>
       <w:pPr>
@@ -261,82 +285,135 @@
         </w:numPr>
       </w:pPr>
       <w:r>
-        <w:t>Individual sports vs teams column</w:t>
-      </w:r>
+        <w:t xml:space="preserve">Individual sports vs </w:t>
+      </w:r>
+      <w:proofErr w:type="gramStart"/>
+      <w:r>
+        <w:t>teams</w:t>
+      </w:r>
+      <w:proofErr w:type="gramEnd"/>
+      <w:r>
+        <w:t xml:space="preserve"> column</w:t>
+      </w:r>
+    </w:p>
+    <w:p>
+      <w:pPr>
+        <w:pStyle w:val="ListParagraph"/>
+        <w:numPr>
+          <w:ilvl w:val="1"/>
+          <w:numId w:val="1"/>
+        </w:numPr>
+      </w:pPr>
+      <w:r>
+        <w:t>Cleanup event column</w:t>
+      </w:r>
+    </w:p>
+    <w:p>
+      <w:pPr>
+        <w:pStyle w:val="ListParagraph"/>
+        <w:numPr>
+          <w:ilvl w:val="1"/>
+          <w:numId w:val="1"/>
+        </w:numPr>
+      </w:pPr>
+      <w:r>
+        <w:t xml:space="preserve">Import </w:t>
+      </w:r>
+      <w:r>
+        <w:t>world height data</w:t>
+      </w:r>
+    </w:p>
+    <w:p>
+      <w:pPr>
+        <w:pStyle w:val="ListParagraph"/>
+        <w:numPr>
+          <w:ilvl w:val="1"/>
+          <w:numId w:val="1"/>
+        </w:numPr>
+      </w:pPr>
+      <w:r>
+        <w:t>C</w:t>
+      </w:r>
+      <w:r>
+        <w:t>l</w:t>
+      </w:r>
+      <w:r>
+        <w:t>ean world data</w:t>
+      </w:r>
+    </w:p>
+    <w:p>
+      <w:pPr>
+        <w:pStyle w:val="ListParagraph"/>
+        <w:numPr>
+          <w:ilvl w:val="1"/>
+          <w:numId w:val="1"/>
+        </w:numPr>
+      </w:pPr>
+      <w:r>
+        <w:t xml:space="preserve">Finish </w:t>
+      </w:r>
+      <w:r>
+        <w:t>Olympic cleaning</w:t>
+      </w:r>
+    </w:p>
+    <w:p>
+      <w:pPr>
+        <w:pStyle w:val="ListParagraph"/>
+        <w:numPr>
+          <w:ilvl w:val="1"/>
+          <w:numId w:val="1"/>
+        </w:numPr>
+      </w:pPr>
+      <w:r>
+        <w:t>Merge</w:t>
+      </w:r>
+    </w:p>
+    <w:p>
+      <w:pPr>
+        <w:pStyle w:val="ListParagraph"/>
+        <w:numPr>
+          <w:ilvl w:val="1"/>
+          <w:numId w:val="1"/>
+        </w:numPr>
+        <w:rPr>
+          <w:highlight w:val="green"/>
+        </w:rPr>
+      </w:pPr>
+      <w:r>
+        <w:rPr>
+          <w:highlight w:val="green"/>
+        </w:rPr>
+        <w:t>Find and remove mixed events</w:t>
+      </w:r>
+    </w:p>
+    <w:p>
+      <w:pPr>
+        <w:pStyle w:val="ListParagraph"/>
+        <w:numPr>
+          <w:ilvl w:val="1"/>
+          <w:numId w:val="1"/>
+        </w:numPr>
+        <w:rPr>
+          <w:highlight w:val="green"/>
+        </w:rPr>
+      </w:pPr>
       <w:bookmarkStart w:id="0" w:name="_GoBack"/>
       <w:bookmarkEnd w:id="0"/>
-    </w:p>
-    <w:p>
-      <w:pPr>
-        <w:pStyle w:val="ListParagraph"/>
-        <w:numPr>
-          <w:ilvl w:val="1"/>
-          <w:numId w:val="1"/>
-        </w:numPr>
-      </w:pPr>
-      <w:r>
-        <w:t>Cleanup event column</w:t>
-      </w:r>
-    </w:p>
-    <w:p>
-      <w:pPr>
-        <w:pStyle w:val="ListParagraph"/>
-        <w:numPr>
-          <w:ilvl w:val="1"/>
-          <w:numId w:val="1"/>
-        </w:numPr>
-      </w:pPr>
-      <w:r>
-        <w:t xml:space="preserve">Import </w:t>
-      </w:r>
-      <w:r>
-        <w:t>world height data</w:t>
-      </w:r>
-    </w:p>
-    <w:p>
-      <w:pPr>
-        <w:pStyle w:val="ListParagraph"/>
-        <w:numPr>
-          <w:ilvl w:val="1"/>
-          <w:numId w:val="1"/>
-        </w:numPr>
-      </w:pPr>
-      <w:r>
-        <w:t>C</w:t>
-      </w:r>
-      <w:r>
-        <w:t>l</w:t>
-      </w:r>
-      <w:r>
-        <w:t>ean world data</w:t>
-      </w:r>
-    </w:p>
-    <w:p>
-      <w:pPr>
-        <w:pStyle w:val="ListParagraph"/>
-        <w:numPr>
-          <w:ilvl w:val="1"/>
-          <w:numId w:val="1"/>
-        </w:numPr>
-      </w:pPr>
-      <w:r>
-        <w:t xml:space="preserve">Finish </w:t>
-      </w:r>
-      <w:r>
-        <w:t>Olympic cleaning</w:t>
-      </w:r>
-    </w:p>
-    <w:p>
-      <w:pPr>
-        <w:pStyle w:val="ListParagraph"/>
-        <w:numPr>
-          <w:ilvl w:val="1"/>
-          <w:numId w:val="1"/>
-        </w:numPr>
-      </w:pPr>
-      <w:r>
-        <w:t>Merge</w:t>
-      </w:r>
+      <w:r>
+        <w:rPr>
+          <w:highlight w:val="green"/>
+        </w:rPr>
+        <w:t>Remove first two words of subevents</w:t>
+      </w:r>
+    </w:p>
+    <w:p>
+      <w:pPr>
+        <w:pStyle w:val="ListParagraph"/>
+        <w:numPr>
+          <w:ilvl w:val="1"/>
+          <w:numId w:val="1"/>
+        </w:numPr>
+      </w:pPr>
     </w:p>
     <w:p>
       <w:pPr>

</xml_diff>